<commit_message>
added auto grade split fichier plat and added var list support
</commit_message>
<xml_diff>
--- a/backend/hr_backend/templates/Autorisation de Quitter le Territoire National/Autorisation de Quitter le Territoire National.docx
+++ b/backend/hr_backend/templates/Autorisation de Quitter le Territoire National/Autorisation de Quitter le Territoire National.docx
@@ -206,15 +206,55 @@
           <w:sz w:val="28"/>
           <w:szCs w:val="28"/>
         </w:rPr>
-        <w:t xml:space="preserve">${db_pronom} : </w:t>
-      </w:r>
-      <w:r>
-        <w:rPr>
-          <w:rFonts w:cstheme="minorHAnsi"/>
-          <w:sz w:val="28"/>
-          <w:szCs w:val="28"/>
-        </w:rPr>
-        <w:t>${db_fullname}</w:t>
+        <w:t>${</w:t>
+      </w:r>
+      <w:proofErr w:type="spellStart"/>
+      <w:r>
+        <w:rPr>
+          <w:rFonts w:cstheme="minorHAnsi"/>
+          <w:b/>
+          <w:bCs/>
+          <w:sz w:val="28"/>
+          <w:szCs w:val="28"/>
+        </w:rPr>
+        <w:t>db_pronom</w:t>
+      </w:r>
+      <w:proofErr w:type="spellEnd"/>
+      <w:r>
+        <w:rPr>
+          <w:rFonts w:cstheme="minorHAnsi"/>
+          <w:b/>
+          <w:bCs/>
+          <w:sz w:val="28"/>
+          <w:szCs w:val="28"/>
+        </w:rPr>
+        <w:t xml:space="preserve">} : </w:t>
+      </w:r>
+      <w:r>
+        <w:rPr>
+          <w:rFonts w:cstheme="minorHAnsi"/>
+          <w:sz w:val="28"/>
+          <w:szCs w:val="28"/>
+        </w:rPr>
+        <w:t>${</w:t>
+      </w:r>
+      <w:proofErr w:type="spellStart"/>
+      <w:r>
+        <w:rPr>
+          <w:rFonts w:cstheme="minorHAnsi"/>
+          <w:sz w:val="28"/>
+          <w:szCs w:val="28"/>
+        </w:rPr>
+        <w:t>db_fullname</w:t>
+      </w:r>
+      <w:proofErr w:type="spellEnd"/>
+      <w:r>
+        <w:rPr>
+          <w:rFonts w:cstheme="minorHAnsi"/>
+          <w:sz w:val="28"/>
+          <w:szCs w:val="28"/>
+        </w:rPr>
+        <w:t>}</w:t>
       </w:r>
     </w:p>
     <w:p>
@@ -243,7 +283,25 @@
           <w:sz w:val="28"/>
           <w:szCs w:val="28"/>
         </w:rPr>
-        <w:t xml:space="preserve"> ${db_ppr}</w:t>
+        <w:t xml:space="preserve"> ${</w:t>
+      </w:r>
+      <w:proofErr w:type="spellStart"/>
+      <w:r>
+        <w:rPr>
+          <w:rFonts w:cstheme="minorHAnsi"/>
+          <w:sz w:val="28"/>
+          <w:szCs w:val="28"/>
+        </w:rPr>
+        <w:t>db_ppr</w:t>
+      </w:r>
+      <w:proofErr w:type="spellEnd"/>
+      <w:r>
+        <w:rPr>
+          <w:rFonts w:cstheme="minorHAnsi"/>
+          <w:sz w:val="28"/>
+          <w:szCs w:val="28"/>
+        </w:rPr>
+        <w:t>}</w:t>
       </w:r>
       <w:r>
         <w:rPr>
@@ -277,7 +335,25 @@
           <w:sz w:val="28"/>
           <w:szCs w:val="28"/>
         </w:rPr>
-        <w:t xml:space="preserve"> ${db_cin}</w:t>
+        <w:t xml:space="preserve"> ${</w:t>
+      </w:r>
+      <w:proofErr w:type="spellStart"/>
+      <w:r>
+        <w:rPr>
+          <w:rFonts w:cstheme="minorHAnsi"/>
+          <w:sz w:val="28"/>
+          <w:szCs w:val="28"/>
+        </w:rPr>
+        <w:t>db_cin</w:t>
+      </w:r>
+      <w:proofErr w:type="spellEnd"/>
+      <w:r>
+        <w:rPr>
+          <w:rFonts w:cstheme="minorHAnsi"/>
+          <w:sz w:val="28"/>
+          <w:szCs w:val="28"/>
+        </w:rPr>
+        <w:t>}</w:t>
       </w:r>
     </w:p>
     <w:p>
@@ -311,15 +387,53 @@
           <w:szCs w:val="28"/>
         </w:rPr>
         <w:tab/>
-        <w:t>Date et lieu de naissance :</w:t>
-      </w:r>
-      <w:r>
-        <w:rPr>
-          <w:rFonts w:cstheme="minorHAnsi"/>
-          <w:sz w:val="28"/>
-          <w:szCs w:val="28"/>
-        </w:rPr>
-        <w:t xml:space="preserve">${db_dateN} </w:t>
+        <w:t>Date et lieu de naissance</w:t>
+      </w:r>
+      <w:proofErr w:type="gramStart"/>
+      <w:r>
+        <w:rPr>
+          <w:rFonts w:cstheme="minorHAnsi"/>
+          <w:b/>
+          <w:bCs/>
+          <w:sz w:val="28"/>
+          <w:szCs w:val="28"/>
+        </w:rPr>
+        <w:t> :</w:t>
+      </w:r>
+      <w:r>
+        <w:rPr>
+          <w:rFonts w:cstheme="minorHAnsi"/>
+          <w:sz w:val="28"/>
+          <w:szCs w:val="28"/>
+        </w:rPr>
+        <w:t>$</w:t>
+      </w:r>
+      <w:proofErr w:type="gramEnd"/>
+      <w:r>
+        <w:rPr>
+          <w:rFonts w:cstheme="minorHAnsi"/>
+          <w:sz w:val="28"/>
+          <w:szCs w:val="28"/>
+        </w:rPr>
+        <w:t>{</w:t>
+      </w:r>
+      <w:proofErr w:type="spellStart"/>
+      <w:r>
+        <w:rPr>
+          <w:rFonts w:cstheme="minorHAnsi"/>
+          <w:sz w:val="28"/>
+          <w:szCs w:val="28"/>
+        </w:rPr>
+        <w:t>db_dateN</w:t>
+      </w:r>
+      <w:proofErr w:type="spellEnd"/>
+      <w:r>
+        <w:rPr>
+          <w:rFonts w:cstheme="minorHAnsi"/>
+          <w:sz w:val="28"/>
+          <w:szCs w:val="28"/>
+        </w:rPr>
+        <w:t xml:space="preserve">} </w:t>
       </w:r>
       <w:r>
         <w:rPr>
@@ -337,7 +451,25 @@
           <w:sz w:val="28"/>
           <w:szCs w:val="28"/>
         </w:rPr>
-        <w:t>${db_lieuN}</w:t>
+        <w:t>${</w:t>
+      </w:r>
+      <w:proofErr w:type="spellStart"/>
+      <w:r>
+        <w:rPr>
+          <w:rFonts w:cstheme="minorHAnsi"/>
+          <w:sz w:val="28"/>
+          <w:szCs w:val="28"/>
+        </w:rPr>
+        <w:t>db_lieuN</w:t>
+      </w:r>
+      <w:proofErr w:type="spellEnd"/>
+      <w:r>
+        <w:rPr>
+          <w:rFonts w:cstheme="minorHAnsi"/>
+          <w:sz w:val="28"/>
+          <w:szCs w:val="28"/>
+        </w:rPr>
+        <w:t>}</w:t>
       </w:r>
     </w:p>
     <w:p>
@@ -416,7 +548,31 @@
           <w:szCs w:val="28"/>
           <w:lang w:eastAsia="en-US"/>
         </w:rPr>
-        <w:t>${db_fctE}</w:t>
+        <w:t>${</w:t>
+      </w:r>
+      <w:proofErr w:type="spellStart"/>
+      <w:r>
+        <w:rPr>
+          <w:rFonts w:asciiTheme="minorHAnsi" w:eastAsiaTheme="minorHAnsi" w:hAnsiTheme="minorHAnsi" w:cstheme="minorHAnsi"/>
+          <w:b/>
+          <w:bCs/>
+          <w:sz w:val="28"/>
+          <w:szCs w:val="28"/>
+          <w:lang w:eastAsia="en-US"/>
+        </w:rPr>
+        <w:t>db_fctE</w:t>
+      </w:r>
+      <w:proofErr w:type="spellEnd"/>
+      <w:r>
+        <w:rPr>
+          <w:rFonts w:asciiTheme="minorHAnsi" w:eastAsiaTheme="minorHAnsi" w:hAnsiTheme="minorHAnsi" w:cstheme="minorHAnsi"/>
+          <w:b/>
+          <w:bCs/>
+          <w:sz w:val="28"/>
+          <w:szCs w:val="28"/>
+          <w:lang w:eastAsia="en-US"/>
+        </w:rPr>
+        <w:t>}</w:t>
       </w:r>
       <w:r>
         <w:rPr>
@@ -479,7 +635,27 @@
           <w:szCs w:val="28"/>
           <w:lang w:eastAsia="en-US"/>
         </w:rPr>
-        <w:t xml:space="preserve"> ${date_dep} a</w:t>
+        <w:t xml:space="preserve"> ${</w:t>
+      </w:r>
+      <w:proofErr w:type="spellStart"/>
+      <w:r>
+        <w:rPr>
+          <w:rFonts w:asciiTheme="minorHAnsi" w:eastAsiaTheme="minorHAnsi" w:hAnsiTheme="minorHAnsi" w:cstheme="minorHAnsi"/>
+          <w:sz w:val="28"/>
+          <w:szCs w:val="28"/>
+          <w:lang w:eastAsia="en-US"/>
+        </w:rPr>
+        <w:t>date_dep</w:t>
+      </w:r>
+      <w:proofErr w:type="spellEnd"/>
+      <w:r>
+        <w:rPr>
+          <w:rFonts w:asciiTheme="minorHAnsi" w:eastAsiaTheme="minorHAnsi" w:hAnsiTheme="minorHAnsi" w:cstheme="minorHAnsi"/>
+          <w:sz w:val="28"/>
+          <w:szCs w:val="28"/>
+          <w:lang w:eastAsia="en-US"/>
+        </w:rPr>
+        <w:t>} a</w:t>
       </w:r>
       <w:r>
         <w:rPr>
@@ -497,7 +673,27 @@
           <w:szCs w:val="28"/>
           <w:lang w:eastAsia="en-US"/>
         </w:rPr>
-        <w:t>${date_ret}</w:t>
+        <w:t>${</w:t>
+      </w:r>
+      <w:proofErr w:type="spellStart"/>
+      <w:r>
+        <w:rPr>
+          <w:rFonts w:asciiTheme="minorHAnsi" w:eastAsiaTheme="minorHAnsi" w:hAnsiTheme="minorHAnsi" w:cstheme="minorHAnsi"/>
+          <w:sz w:val="28"/>
+          <w:szCs w:val="28"/>
+          <w:lang w:eastAsia="en-US"/>
+        </w:rPr>
+        <w:t>date_ret</w:t>
+      </w:r>
+      <w:proofErr w:type="spellEnd"/>
+      <w:r>
+        <w:rPr>
+          <w:rFonts w:asciiTheme="minorHAnsi" w:eastAsiaTheme="minorHAnsi" w:hAnsiTheme="minorHAnsi" w:cstheme="minorHAnsi"/>
+          <w:sz w:val="28"/>
+          <w:szCs w:val="28"/>
+          <w:lang w:eastAsia="en-US"/>
+        </w:rPr>
+        <w:t>}</w:t>
       </w:r>
       <w:r>
         <w:rPr>
@@ -515,6 +711,25 @@
           <w:lang w:eastAsia="en-US"/>
         </w:rPr>
         <w:t>.</w:t>
+      </w:r>
+    </w:p>
+    <w:p/>
+    <w:p>
+      <w:pPr>
+        <w:rPr>
+          <w:sz w:val="28"/>
+          <w:szCs w:val="28"/>
+        </w:rPr>
+      </w:pPr>
+      <w:r>
+        <w:tab/>
+      </w:r>
+      <w:r>
+        <w:rPr>
+          <w:sz w:val="28"/>
+          <w:szCs w:val="28"/>
+        </w:rPr>
+        <w:t>Motif : ${motif}</w:t>
       </w:r>
     </w:p>
     <w:p>
@@ -564,7 +779,31 @@
           <w:szCs w:val="28"/>
           <w:u w:val="single"/>
         </w:rPr>
-        <w:t>La présente autorisation est délivrée à la demande de l’intéressé (e)  pour servir et valoir ce que de droit.</w:t>
+        <w:t>La présente autorisation est délivrée à la demande de l’intéressé (</w:t>
+      </w:r>
+      <w:proofErr w:type="gramStart"/>
+      <w:r>
+        <w:rPr>
+          <w:rFonts w:cstheme="minorHAnsi"/>
+          <w:b/>
+          <w:bCs/>
+          <w:sz w:val="28"/>
+          <w:szCs w:val="28"/>
+          <w:u w:val="single"/>
+        </w:rPr>
+        <w:t>e)  pour</w:t>
+      </w:r>
+      <w:proofErr w:type="gramEnd"/>
+      <w:r>
+        <w:rPr>
+          <w:rFonts w:cstheme="minorHAnsi"/>
+          <w:b/>
+          <w:bCs/>
+          <w:sz w:val="28"/>
+          <w:szCs w:val="28"/>
+          <w:u w:val="single"/>
+        </w:rPr>
+        <w:t xml:space="preserve"> servir et valoir ce que de droit.</w:t>
       </w:r>
     </w:p>
     <w:p>
@@ -656,7 +895,25 @@
           <w:sz w:val="28"/>
           <w:szCs w:val="28"/>
         </w:rPr>
-        <w:t>${db_currDate}</w:t>
+        <w:t>${</w:t>
+      </w:r>
+      <w:proofErr w:type="spellStart"/>
+      <w:r>
+        <w:rPr>
+          <w:rFonts w:cstheme="minorHAnsi"/>
+          <w:sz w:val="28"/>
+          <w:szCs w:val="28"/>
+        </w:rPr>
+        <w:t>db_currDate</w:t>
+      </w:r>
+      <w:proofErr w:type="spellEnd"/>
+      <w:r>
+        <w:rPr>
+          <w:rFonts w:cstheme="minorHAnsi"/>
+          <w:sz w:val="28"/>
+          <w:szCs w:val="28"/>
+        </w:rPr>
+        <w:t>}</w:t>
       </w:r>
     </w:p>
     <w:sectPr>

</xml_diff>